<commit_message>
se completa el documento para la descripcion en SDL
</commit_message>
<xml_diff>
--- a/Caso de estudio del proyecto de Grado.docx
+++ b/Caso de estudio del proyecto de Grado.docx
@@ -250,7 +250,8 @@
       </w:pPr>
       <w:r>
         <w:rPr>
-          <w:lang w:eastAsia="es-ES"/>
+          <w:noProof/>
+          <w:lang w:val="es-ES" w:eastAsia="es-ES"/>
         </w:rPr>
         <w:lastRenderedPageBreak/>
         <w:drawing>
@@ -562,7 +563,8 @@
       </w:pPr>
       <w:r>
         <w:rPr>
-          <w:lang w:eastAsia="es-ES"/>
+          <w:noProof/>
+          <w:lang w:val="es-ES" w:eastAsia="es-ES"/>
         </w:rPr>
         <w:lastRenderedPageBreak/>
         <w:drawing>
@@ -1097,7 +1099,8 @@
       </w:pPr>
       <w:r>
         <w:rPr>
-          <w:lang w:eastAsia="es-ES"/>
+          <w:noProof/>
+          <w:lang w:val="es-ES" w:eastAsia="es-ES"/>
         </w:rPr>
         <w:drawing>
           <wp:inline distT="0" distB="0" distL="0" distR="0" wp14:anchorId="4E2382F9" wp14:editId="436472C2">
@@ -2529,7 +2532,8 @@
       </w:pPr>
       <w:r>
         <w:rPr>
-          <w:lang w:eastAsia="es-ES"/>
+          <w:noProof/>
+          <w:lang w:val="es-ES" w:eastAsia="es-ES"/>
         </w:rPr>
         <w:drawing>
           <wp:inline distT="0" distB="0" distL="0" distR="0" wp14:anchorId="7F935051" wp14:editId="517D3D71">
@@ -2820,7 +2824,8 @@
       </w:r>
       <w:r>
         <w:rPr>
-          <w:lang w:eastAsia="es-ES"/>
+          <w:noProof/>
+          <w:lang w:val="es-ES" w:eastAsia="es-ES"/>
         </w:rPr>
         <w:drawing>
           <wp:inline distT="0" distB="0" distL="0" distR="0" wp14:anchorId="4CAB0838" wp14:editId="586722F6">
@@ -3034,19 +3039,33 @@
         <w:rPr>
           <w:lang w:eastAsia="es-ES"/>
         </w:rPr>
-        <w:t xml:space="preserve"> al proceso pEntryNOut</w:t>
-      </w:r>
+        <w:t xml:space="preserve"> al proceso </w:t>
+      </w:r>
+      <w:proofErr w:type="spellStart"/>
       <w:r>
         <w:rPr>
           <w:lang w:eastAsia="es-ES"/>
         </w:rPr>
+        <w:t>pEntryNOut</w:t>
+      </w:r>
+      <w:r>
+        <w:rPr>
+          <w:lang w:eastAsia="es-ES"/>
+        </w:rPr>
         <w:t>_</w:t>
       </w:r>
       <w:r>
         <w:rPr>
           <w:lang w:eastAsia="es-ES"/>
         </w:rPr>
-        <w:t>Way.</w:t>
+        <w:t>Way</w:t>
+      </w:r>
+      <w:proofErr w:type="spellEnd"/>
+      <w:r>
+        <w:rPr>
+          <w:lang w:eastAsia="es-ES"/>
+        </w:rPr>
+        <w:t>.</w:t>
       </w:r>
       <w:r>
         <w:rPr>
@@ -3191,7 +3210,21 @@
         <w:rPr>
           <w:lang w:eastAsia="es-ES"/>
         </w:rPr>
-        <w:t xml:space="preserve"> envía un mensaje al proceso pMainSystemManager llamada </w:t>
+        <w:t xml:space="preserve"> envía un mensaje al proceso </w:t>
+      </w:r>
+      <w:proofErr w:type="spellStart"/>
+      <w:r>
+        <w:rPr>
+          <w:lang w:eastAsia="es-ES"/>
+        </w:rPr>
+        <w:t>pMainSystemManager</w:t>
+      </w:r>
+      <w:proofErr w:type="spellEnd"/>
+      <w:r>
+        <w:rPr>
+          <w:lang w:eastAsia="es-ES"/>
+        </w:rPr>
+        <w:t xml:space="preserve"> llamada </w:t>
       </w:r>
       <w:proofErr w:type="spellStart"/>
       <w:r>
@@ -3399,7 +3432,8 @@
       </w:r>
       <w:r>
         <w:rPr>
-          <w:lang w:eastAsia="es-ES"/>
+          <w:noProof/>
+          <w:lang w:val="es-ES" w:eastAsia="es-ES"/>
         </w:rPr>
         <w:drawing>
           <wp:inline distT="0" distB="0" distL="0" distR="0" wp14:anchorId="07B51050" wp14:editId="483F717A">
@@ -3603,8 +3637,6 @@
           <w:lang w:eastAsia="zh-CN" w:bidi="hi-IN"/>
         </w:rPr>
       </w:pPr>
-      <w:bookmarkStart w:id="0" w:name="_GoBack"/>
-      <w:bookmarkEnd w:id="0"/>
     </w:p>
     <w:p>
       <w:pPr>
@@ -5772,10 +5804,11 @@
         <w:rPr>
           <w:rFonts w:eastAsia="Lohit Hindi" w:cs="Times New Roman"/>
           <w:bCs/>
+          <w:noProof/>
           <w:kern w:val="1"/>
           <w:sz w:val="24"/>
           <w:szCs w:val="24"/>
-          <w:lang w:eastAsia="es-ES"/>
+          <w:lang w:val="es-ES" w:eastAsia="es-ES"/>
         </w:rPr>
         <w:lastRenderedPageBreak/>
         <w:drawing>
@@ -5939,10 +5972,11 @@
         <w:rPr>
           <w:rFonts w:eastAsia="Lohit Hindi" w:cs="Times New Roman"/>
           <w:bCs/>
+          <w:noProof/>
           <w:kern w:val="1"/>
           <w:sz w:val="24"/>
           <w:szCs w:val="24"/>
-          <w:lang w:eastAsia="es-ES"/>
+          <w:lang w:val="es-ES" w:eastAsia="es-ES"/>
         </w:rPr>
         <w:lastRenderedPageBreak/>
         <w:drawing>
@@ -6085,10 +6119,11 @@
         <w:rPr>
           <w:rFonts w:eastAsia="Lohit Hindi" w:cs="Times New Roman"/>
           <w:bCs/>
+          <w:noProof/>
           <w:kern w:val="1"/>
           <w:sz w:val="24"/>
           <w:szCs w:val="24"/>
-          <w:lang w:eastAsia="es-ES"/>
+          <w:lang w:val="es-ES" w:eastAsia="es-ES"/>
         </w:rPr>
         <w:drawing>
           <wp:inline distT="0" distB="0" distL="0" distR="0" wp14:anchorId="720FA470" wp14:editId="5D244091">
@@ -6250,10 +6285,11 @@
         <w:rPr>
           <w:rFonts w:eastAsia="Lohit Hindi" w:cs="Times New Roman"/>
           <w:bCs/>
+          <w:noProof/>
           <w:kern w:val="1"/>
           <w:sz w:val="24"/>
           <w:szCs w:val="24"/>
-          <w:lang w:eastAsia="es-ES"/>
+          <w:lang w:val="es-ES" w:eastAsia="es-ES"/>
         </w:rPr>
         <w:lastRenderedPageBreak/>
         <w:drawing>
@@ -6396,10 +6432,11 @@
         <w:rPr>
           <w:rFonts w:eastAsia="Lohit Hindi" w:cs="Times New Roman"/>
           <w:bCs/>
+          <w:noProof/>
           <w:kern w:val="1"/>
           <w:sz w:val="24"/>
           <w:szCs w:val="24"/>
-          <w:lang w:eastAsia="es-ES"/>
+          <w:lang w:val="es-ES" w:eastAsia="es-ES"/>
         </w:rPr>
         <w:drawing>
           <wp:inline distT="0" distB="0" distL="0" distR="0" wp14:anchorId="5FF9294C" wp14:editId="74B22F8F">
@@ -6599,10 +6636,11 @@
         <w:rPr>
           <w:rFonts w:eastAsia="Lohit Hindi" w:cs="Times New Roman"/>
           <w:bCs/>
+          <w:noProof/>
           <w:kern w:val="1"/>
           <w:sz w:val="24"/>
           <w:szCs w:val="24"/>
-          <w:lang w:eastAsia="es-ES"/>
+          <w:lang w:val="es-ES" w:eastAsia="es-ES"/>
         </w:rPr>
         <w:lastRenderedPageBreak/>
         <w:drawing>
@@ -6759,10 +6797,11 @@
         <w:rPr>
           <w:rFonts w:eastAsia="Lohit Hindi" w:cs="Times New Roman"/>
           <w:bCs/>
+          <w:noProof/>
           <w:kern w:val="1"/>
           <w:sz w:val="24"/>
           <w:szCs w:val="24"/>
-          <w:lang w:eastAsia="es-ES"/>
+          <w:lang w:val="es-ES" w:eastAsia="es-ES"/>
         </w:rPr>
         <w:drawing>
           <wp:inline distT="0" distB="0" distL="0" distR="0" wp14:anchorId="52887346" wp14:editId="57BB36EB">
@@ -6918,10 +6957,11 @@
         <w:rPr>
           <w:rFonts w:eastAsia="Lohit Hindi" w:cs="Times New Roman"/>
           <w:bCs/>
+          <w:noProof/>
           <w:kern w:val="1"/>
           <w:sz w:val="24"/>
           <w:szCs w:val="24"/>
-          <w:lang w:eastAsia="es-ES"/>
+          <w:lang w:val="es-ES" w:eastAsia="es-ES"/>
         </w:rPr>
         <w:lastRenderedPageBreak/>
         <w:drawing>
@@ -7102,10 +7142,11 @@
         <w:rPr>
           <w:rFonts w:eastAsia="Lohit Hindi" w:cs="Times New Roman"/>
           <w:bCs/>
+          <w:noProof/>
           <w:kern w:val="1"/>
           <w:sz w:val="24"/>
           <w:szCs w:val="24"/>
-          <w:lang w:eastAsia="es-ES"/>
+          <w:lang w:val="es-ES" w:eastAsia="es-ES"/>
         </w:rPr>
         <w:lastRenderedPageBreak/>
         <w:drawing>
@@ -7262,10 +7303,11 @@
         <w:rPr>
           <w:rFonts w:eastAsia="Lohit Hindi" w:cs="Times New Roman"/>
           <w:bCs/>
+          <w:noProof/>
           <w:kern w:val="1"/>
           <w:sz w:val="24"/>
           <w:szCs w:val="24"/>
-          <w:lang w:eastAsia="es-ES"/>
+          <w:lang w:val="es-ES" w:eastAsia="es-ES"/>
         </w:rPr>
         <w:drawing>
           <wp:inline distT="0" distB="0" distL="0" distR="0" wp14:anchorId="2323A31B" wp14:editId="2934FFE0">
@@ -7421,10 +7463,11 @@
         <w:rPr>
           <w:rFonts w:eastAsia="Lohit Hindi" w:cs="Times New Roman"/>
           <w:bCs/>
+          <w:noProof/>
           <w:kern w:val="1"/>
           <w:sz w:val="24"/>
           <w:szCs w:val="24"/>
-          <w:lang w:eastAsia="es-ES"/>
+          <w:lang w:val="es-ES" w:eastAsia="es-ES"/>
         </w:rPr>
         <w:lastRenderedPageBreak/>
         <w:drawing>
@@ -7581,10 +7624,11 @@
         <w:rPr>
           <w:rFonts w:eastAsia="Lohit Hindi" w:cs="Times New Roman"/>
           <w:bCs/>
+          <w:noProof/>
           <w:kern w:val="1"/>
           <w:sz w:val="24"/>
           <w:szCs w:val="24"/>
-          <w:lang w:eastAsia="es-ES"/>
+          <w:lang w:val="es-ES" w:eastAsia="es-ES"/>
         </w:rPr>
         <w:lastRenderedPageBreak/>
         <w:drawing>
@@ -7723,10 +7767,11 @@
         <w:rPr>
           <w:rFonts w:eastAsia="Lohit Hindi" w:cs="Times New Roman"/>
           <w:bCs/>
+          <w:noProof/>
           <w:kern w:val="1"/>
           <w:sz w:val="24"/>
           <w:szCs w:val="24"/>
-          <w:lang w:eastAsia="es-ES"/>
+          <w:lang w:val="es-ES" w:eastAsia="es-ES"/>
         </w:rPr>
         <w:lastRenderedPageBreak/>
         <w:drawing>
@@ -7897,6 +7942,875 @@
         </w:numPr>
         <w:rPr>
           <w:rFonts w:eastAsia="Lohit Hindi"/>
+          <w:lang w:eastAsia="zh-CN" w:bidi="hi-IN"/>
+        </w:rPr>
+      </w:pPr>
+      <w:r>
+        <w:rPr>
+          <w:rFonts w:eastAsia="Lohit Hindi"/>
+          <w:lang w:eastAsia="zh-CN" w:bidi="hi-IN"/>
+        </w:rPr>
+        <w:t>Implementación de las especificaciones en SDL</w:t>
+      </w:r>
+    </w:p>
+    <w:p>
+      <w:pPr>
+        <w:rPr>
+          <w:lang w:eastAsia="zh-CN" w:bidi="hi-IN"/>
+        </w:rPr>
+      </w:pPr>
+    </w:p>
+    <w:p>
+      <w:pPr>
+        <w:jc w:val="both"/>
+        <w:rPr>
+          <w:lang w:eastAsia="zh-CN" w:bidi="hi-IN"/>
+        </w:rPr>
+      </w:pPr>
+      <w:r>
+        <w:rPr>
+          <w:lang w:eastAsia="zh-CN" w:bidi="hi-IN"/>
+        </w:rPr>
+        <w:t>La estrategia de diseño usada para el desarrollo del sistema es</w:t>
+      </w:r>
+      <w:r>
+        <w:rPr>
+          <w:lang w:eastAsia="zh-CN" w:bidi="hi-IN"/>
+        </w:rPr>
+        <w:t xml:space="preserve"> </w:t>
+      </w:r>
+      <w:proofErr w:type="spellStart"/>
+      <w:r>
+        <w:rPr>
+          <w:lang w:eastAsia="zh-CN" w:bidi="hi-IN"/>
+        </w:rPr>
+        <w:t>Bottom</w:t>
+      </w:r>
+      <w:proofErr w:type="spellEnd"/>
+      <w:r>
+        <w:rPr>
+          <w:lang w:eastAsia="zh-CN" w:bidi="hi-IN"/>
+        </w:rPr>
+        <w:t>-Up. Se inicia</w:t>
+      </w:r>
+      <w:r>
+        <w:rPr>
+          <w:lang w:eastAsia="zh-CN" w:bidi="hi-IN"/>
+        </w:rPr>
+        <w:t xml:space="preserve"> implementando el bloque BZone, dado que contiene procesos que son sencillos de representar a través de SDL</w:t>
+      </w:r>
+      <w:r>
+        <w:rPr>
+          <w:lang w:eastAsia="zh-CN" w:bidi="hi-IN"/>
+        </w:rPr>
+        <w:t xml:space="preserve"> y poseen un alto nivel de </w:t>
+      </w:r>
+      <w:proofErr w:type="spellStart"/>
+      <w:r>
+        <w:rPr>
+          <w:lang w:eastAsia="zh-CN" w:bidi="hi-IN"/>
+        </w:rPr>
+        <w:t>abtracción</w:t>
+      </w:r>
+      <w:proofErr w:type="spellEnd"/>
+      <w:r>
+        <w:rPr>
+          <w:lang w:eastAsia="zh-CN" w:bidi="hi-IN"/>
+        </w:rPr>
+        <w:t>. Inicialmente</w:t>
+      </w:r>
+      <w:r>
+        <w:rPr>
+          <w:lang w:eastAsia="zh-CN" w:bidi="hi-IN"/>
+        </w:rPr>
+        <w:t xml:space="preserve"> se diseñó el proceso </w:t>
+      </w:r>
+      <w:proofErr w:type="spellStart"/>
+      <w:r>
+        <w:rPr>
+          <w:lang w:eastAsia="zh-CN" w:bidi="hi-IN"/>
+        </w:rPr>
+        <w:t>pZone</w:t>
+      </w:r>
+      <w:proofErr w:type="spellEnd"/>
+      <w:r>
+        <w:rPr>
+          <w:lang w:eastAsia="zh-CN" w:bidi="hi-IN"/>
+        </w:rPr>
+        <w:t xml:space="preserve"> el cual representa una zona de parqueo.</w:t>
+      </w:r>
+    </w:p>
+    <w:p>
+      <w:pPr>
+        <w:jc w:val="both"/>
+        <w:rPr>
+          <w:lang w:eastAsia="zh-CN" w:bidi="hi-IN"/>
+        </w:rPr>
+      </w:pPr>
+      <w:r>
+        <w:rPr>
+          <w:lang w:eastAsia="zh-CN" w:bidi="hi-IN"/>
+        </w:rPr>
+        <w:t xml:space="preserve">Como se había planteado en la especificación del sistema ver la tabla 1, el administrador puede crear una zona e inicializar sus parámetros de ésta los cuales son: plazas totales, plazas libres y el identificador de su respectivo controlador. Tanto el primer parámetro como el segundo son subtipos del tipo de dato </w:t>
+      </w:r>
+      <w:proofErr w:type="spellStart"/>
+      <w:r>
+        <w:rPr>
+          <w:lang w:eastAsia="zh-CN" w:bidi="hi-IN"/>
+        </w:rPr>
+        <w:t>integer</w:t>
+      </w:r>
+      <w:proofErr w:type="spellEnd"/>
+      <w:r>
+        <w:rPr>
+          <w:lang w:eastAsia="zh-CN" w:bidi="hi-IN"/>
+        </w:rPr>
+        <w:t xml:space="preserve">, ver Anexo A para los tipos de datos usados en el modelado del sistema de parqueo. El tercer parámetro es de tipo PID, el cual es un valor único para cada instancia de </w:t>
+      </w:r>
+      <w:r>
+        <w:rPr>
+          <w:lang w:eastAsia="zh-CN" w:bidi="hi-IN"/>
+        </w:rPr>
+        <w:t xml:space="preserve">cualquier </w:t>
+      </w:r>
+      <w:r>
+        <w:rPr>
+          <w:lang w:eastAsia="zh-CN" w:bidi="hi-IN"/>
+        </w:rPr>
+        <w:t xml:space="preserve">proceso. Adicionalmente la zona tiene la facultad de reportar a su respectivo controlador el ingreso o salida de </w:t>
+      </w:r>
+      <w:proofErr w:type="spellStart"/>
+      <w:r>
+        <w:rPr>
+          <w:lang w:eastAsia="zh-CN" w:bidi="hi-IN"/>
+        </w:rPr>
+        <w:t>vehiculos</w:t>
+      </w:r>
+      <w:proofErr w:type="spellEnd"/>
+      <w:r>
+        <w:rPr>
+          <w:lang w:eastAsia="zh-CN" w:bidi="hi-IN"/>
+        </w:rPr>
+        <w:t xml:space="preserve"> de ésta, y de enviar su información como una estructura de datos</w:t>
+      </w:r>
+      <w:r>
+        <w:rPr>
+          <w:lang w:eastAsia="zh-CN" w:bidi="hi-IN"/>
+        </w:rPr>
+        <w:t xml:space="preserve"> </w:t>
+      </w:r>
+      <w:proofErr w:type="spellStart"/>
+      <w:r>
+        <w:rPr>
+          <w:lang w:eastAsia="zh-CN" w:bidi="hi-IN"/>
+        </w:rPr>
+        <w:t>InfoZone</w:t>
+      </w:r>
+      <w:proofErr w:type="spellEnd"/>
+      <w:r>
+        <w:rPr>
+          <w:lang w:eastAsia="zh-CN" w:bidi="hi-IN"/>
+        </w:rPr>
+        <w:t>, ver Anexo A, c</w:t>
+      </w:r>
+      <w:r>
+        <w:rPr>
+          <w:lang w:eastAsia="zh-CN" w:bidi="hi-IN"/>
+        </w:rPr>
+        <w:t>ada que haya un requerimiento por parte del controlador.</w:t>
+      </w:r>
+    </w:p>
+    <w:p>
+      <w:pPr>
+        <w:jc w:val="both"/>
+        <w:rPr>
+          <w:lang w:eastAsia="zh-CN" w:bidi="hi-IN"/>
+        </w:rPr>
+      </w:pPr>
+      <w:r>
+        <w:rPr>
+          <w:lang w:eastAsia="zh-CN" w:bidi="hi-IN"/>
+        </w:rPr>
+        <w:t xml:space="preserve"> La figura 20 representa</w:t>
+      </w:r>
+      <w:r>
+        <w:rPr>
+          <w:lang w:eastAsia="zh-CN" w:bidi="hi-IN"/>
+        </w:rPr>
+        <w:t xml:space="preserve"> la máquina de estados </w:t>
+      </w:r>
+      <w:r>
+        <w:rPr>
+          <w:lang w:eastAsia="zh-CN" w:bidi="hi-IN"/>
+        </w:rPr>
+        <w:t>que</w:t>
+      </w:r>
+      <w:r>
+        <w:rPr>
+          <w:lang w:eastAsia="zh-CN" w:bidi="hi-IN"/>
+        </w:rPr>
+        <w:t xml:space="preserve"> se diseñó para detectar si</w:t>
+      </w:r>
+      <w:r>
+        <w:rPr>
+          <w:lang w:eastAsia="zh-CN" w:bidi="hi-IN"/>
+        </w:rPr>
+        <w:t xml:space="preserve"> un vehículo está por ingresar o salir de una zona del sistema de parqueo</w:t>
+      </w:r>
+      <w:r>
+        <w:rPr>
+          <w:lang w:eastAsia="zh-CN" w:bidi="hi-IN"/>
+        </w:rPr>
+        <w:t xml:space="preserve">. </w:t>
+      </w:r>
+    </w:p>
+    <w:p>
+      <w:pPr>
+        <w:jc w:val="both"/>
+        <w:rPr>
+          <w:lang w:eastAsia="zh-CN" w:bidi="hi-IN"/>
+        </w:rPr>
+      </w:pPr>
+    </w:p>
+    <w:p>
+      <w:pPr>
+        <w:jc w:val="both"/>
+        <w:rPr>
+          <w:lang w:eastAsia="zh-CN" w:bidi="hi-IN"/>
+        </w:rPr>
+      </w:pPr>
+      <w:r>
+        <w:rPr>
+          <w:noProof/>
+          <w:lang w:val="es-ES" w:eastAsia="es-ES"/>
+        </w:rPr>
+        <w:lastRenderedPageBreak/>
+        <w:drawing>
+          <wp:inline distT="0" distB="0" distL="0" distR="0" wp14:anchorId="2D9D8213" wp14:editId="094606C0">
+            <wp:extent cx="5400040" cy="2472116"/>
+            <wp:effectExtent l="0" t="0" r="0" b="4445"/>
+            <wp:docPr id="7" name="Imagen 7"/>
+            <wp:cNvGraphicFramePr>
+              <a:graphicFrameLocks xmlns:a="http://schemas.openxmlformats.org/drawingml/2006/main" noChangeAspect="1"/>
+            </wp:cNvGraphicFramePr>
+            <a:graphic xmlns:a="http://schemas.openxmlformats.org/drawingml/2006/main">
+              <a:graphicData uri="http://schemas.openxmlformats.org/drawingml/2006/picture">
+                <pic:pic xmlns:pic="http://schemas.openxmlformats.org/drawingml/2006/picture">
+                  <pic:nvPicPr>
+                    <pic:cNvPr id="0" name=""/>
+                    <pic:cNvPicPr/>
+                  </pic:nvPicPr>
+                  <pic:blipFill>
+                    <a:blip r:embed="rId27"/>
+                    <a:stretch>
+                      <a:fillRect/>
+                    </a:stretch>
+                  </pic:blipFill>
+                  <pic:spPr>
+                    <a:xfrm>
+                      <a:off x="0" y="0"/>
+                      <a:ext cx="5400040" cy="2472116"/>
+                    </a:xfrm>
+                    <a:prstGeom prst="rect">
+                      <a:avLst/>
+                    </a:prstGeom>
+                  </pic:spPr>
+                </pic:pic>
+              </a:graphicData>
+            </a:graphic>
+          </wp:inline>
+        </w:drawing>
+      </w:r>
+    </w:p>
+    <w:p>
+      <w:pPr>
+        <w:jc w:val="center"/>
+        <w:rPr>
+          <w:lang w:eastAsia="zh-CN" w:bidi="hi-IN"/>
+        </w:rPr>
+      </w:pPr>
+      <w:r>
+        <w:rPr>
+          <w:lang w:eastAsia="zh-CN" w:bidi="hi-IN"/>
+        </w:rPr>
+        <w:t xml:space="preserve">Figura 20. Máquina de estados del proceso </w:t>
+      </w:r>
+      <w:proofErr w:type="spellStart"/>
+      <w:r>
+        <w:rPr>
+          <w:lang w:eastAsia="zh-CN" w:bidi="hi-IN"/>
+        </w:rPr>
+        <w:t>pZone</w:t>
+      </w:r>
+      <w:proofErr w:type="spellEnd"/>
+      <w:r>
+        <w:rPr>
+          <w:lang w:eastAsia="zh-CN" w:bidi="hi-IN"/>
+        </w:rPr>
+        <w:t xml:space="preserve"> para el acceso o salida de un vehículo en una zona.</w:t>
+      </w:r>
+    </w:p>
+    <w:p>
+      <w:pPr>
+        <w:jc w:val="both"/>
+        <w:rPr>
+          <w:lang w:eastAsia="zh-CN" w:bidi="hi-IN"/>
+        </w:rPr>
+      </w:pPr>
+      <w:r>
+        <w:rPr>
+          <w:lang w:eastAsia="zh-CN" w:bidi="hi-IN"/>
+        </w:rPr>
+        <w:t xml:space="preserve">Las señales de entrada </w:t>
+      </w:r>
+      <w:r>
+        <w:rPr>
+          <w:lang w:eastAsia="zh-CN" w:bidi="hi-IN"/>
+        </w:rPr>
+        <w:t xml:space="preserve">resaltadas </w:t>
+      </w:r>
+      <w:r>
+        <w:rPr>
+          <w:lang w:eastAsia="zh-CN" w:bidi="hi-IN"/>
+        </w:rPr>
+        <w:t xml:space="preserve">que se encuentran </w:t>
+      </w:r>
+      <w:r>
+        <w:rPr>
+          <w:lang w:eastAsia="zh-CN" w:bidi="hi-IN"/>
+        </w:rPr>
+        <w:t>en la figura 20,</w:t>
+      </w:r>
+      <w:r>
+        <w:rPr>
+          <w:lang w:eastAsia="zh-CN" w:bidi="hi-IN"/>
+        </w:rPr>
+        <w:t xml:space="preserve"> son provenientes del proceso </w:t>
+      </w:r>
+      <w:proofErr w:type="spellStart"/>
+      <w:r>
+        <w:rPr>
+          <w:lang w:eastAsia="zh-CN" w:bidi="hi-IN"/>
+        </w:rPr>
+        <w:t>pMainSystemManager</w:t>
+      </w:r>
+      <w:proofErr w:type="spellEnd"/>
+      <w:r>
+        <w:rPr>
+          <w:lang w:eastAsia="zh-CN" w:bidi="hi-IN"/>
+        </w:rPr>
+        <w:t>, nuevamente éste tipo de señales son usadas para implementar prueba</w:t>
+      </w:r>
+      <w:r>
+        <w:rPr>
+          <w:lang w:eastAsia="zh-CN" w:bidi="hi-IN"/>
+        </w:rPr>
+        <w:t>s funcionales de caja negra su utilidad</w:t>
+      </w:r>
+      <w:r>
+        <w:rPr>
+          <w:lang w:eastAsia="zh-CN" w:bidi="hi-IN"/>
+        </w:rPr>
+        <w:t xml:space="preserve"> se explicará en la siguiente sección. La figura 20 muestra la implementación de dos temporizadores que tienen como función regresar al proceso </w:t>
+      </w:r>
+      <w:proofErr w:type="spellStart"/>
+      <w:r>
+        <w:rPr>
+          <w:lang w:eastAsia="zh-CN" w:bidi="hi-IN"/>
+        </w:rPr>
+        <w:t>pZone</w:t>
+      </w:r>
+      <w:proofErr w:type="spellEnd"/>
+      <w:r>
+        <w:rPr>
+          <w:lang w:eastAsia="zh-CN" w:bidi="hi-IN"/>
+        </w:rPr>
+        <w:t xml:space="preserve"> a un estado válido y que éste no se quede en un</w:t>
+      </w:r>
+      <w:r>
+        <w:rPr>
+          <w:lang w:eastAsia="zh-CN" w:bidi="hi-IN"/>
+        </w:rPr>
+        <w:t>o de bloqueo. Un ejemplo en el cual</w:t>
+      </w:r>
+      <w:r>
+        <w:rPr>
+          <w:lang w:eastAsia="zh-CN" w:bidi="hi-IN"/>
+        </w:rPr>
+        <w:t xml:space="preserve"> éstos temporizadores serían útiles es cuando al proceso </w:t>
+      </w:r>
+      <w:proofErr w:type="spellStart"/>
+      <w:r>
+        <w:rPr>
+          <w:lang w:eastAsia="zh-CN" w:bidi="hi-IN"/>
+        </w:rPr>
+        <w:t>pZone</w:t>
+      </w:r>
+      <w:proofErr w:type="spellEnd"/>
+      <w:r>
+        <w:rPr>
+          <w:lang w:eastAsia="zh-CN" w:bidi="hi-IN"/>
+        </w:rPr>
+        <w:t xml:space="preserve"> reciba la señal del sensor sIR1</w:t>
+      </w:r>
+      <w:r>
+        <w:rPr>
+          <w:lang w:eastAsia="zh-CN" w:bidi="hi-IN"/>
+        </w:rPr>
+        <w:t xml:space="preserve">_Zone y posteriormente la señal sIR2_Zone, lo anterior se consideraría que un vehículo está por ingresar a dicha zona, pero si el causante de la interrupción fue una persona nunca llegaría la señal </w:t>
+      </w:r>
+      <w:proofErr w:type="spellStart"/>
+      <w:r>
+        <w:rPr>
+          <w:lang w:eastAsia="zh-CN" w:bidi="hi-IN"/>
+        </w:rPr>
+        <w:t>sLoopInductive_Zone</w:t>
+      </w:r>
+      <w:proofErr w:type="spellEnd"/>
+      <w:r>
+        <w:rPr>
+          <w:lang w:eastAsia="zh-CN" w:bidi="hi-IN"/>
+        </w:rPr>
+        <w:t xml:space="preserve">, por lo cual el proceso </w:t>
+      </w:r>
+      <w:proofErr w:type="spellStart"/>
+      <w:r>
+        <w:rPr>
+          <w:lang w:eastAsia="zh-CN" w:bidi="hi-IN"/>
+        </w:rPr>
+        <w:t>pZone</w:t>
+      </w:r>
+      <w:proofErr w:type="spellEnd"/>
+      <w:r>
+        <w:rPr>
+          <w:lang w:eastAsia="zh-CN" w:bidi="hi-IN"/>
+        </w:rPr>
+        <w:t xml:space="preserve"> quedaría en el estado </w:t>
+      </w:r>
+      <w:proofErr w:type="spellStart"/>
+      <w:r>
+        <w:rPr>
+          <w:lang w:eastAsia="zh-CN" w:bidi="hi-IN"/>
+        </w:rPr>
+        <w:t>VerifyIsaCarEntering</w:t>
+      </w:r>
+      <w:proofErr w:type="spellEnd"/>
+      <w:r>
+        <w:rPr>
+          <w:lang w:eastAsia="zh-CN" w:bidi="hi-IN"/>
+        </w:rPr>
+        <w:t xml:space="preserve">, si ésta señal nunca llega el temporizador coloca al proceso </w:t>
+      </w:r>
+      <w:r>
+        <w:rPr>
+          <w:lang w:eastAsia="zh-CN" w:bidi="hi-IN"/>
+        </w:rPr>
+        <w:t>nuevamente en el estado Idle dó</w:t>
+      </w:r>
+      <w:r>
+        <w:rPr>
+          <w:lang w:eastAsia="zh-CN" w:bidi="hi-IN"/>
+        </w:rPr>
+        <w:t xml:space="preserve">nde puede efectuar otras funciones sin bloqueo alguno. </w:t>
+      </w:r>
+    </w:p>
+    <w:p>
+      <w:pPr>
+        <w:jc w:val="both"/>
+        <w:rPr>
+          <w:lang w:eastAsia="zh-CN" w:bidi="hi-IN"/>
+        </w:rPr>
+      </w:pPr>
+      <w:r>
+        <w:rPr>
+          <w:lang w:eastAsia="zh-CN" w:bidi="hi-IN"/>
+        </w:rPr>
+        <w:t>La figura 21 y 22 es la continuación de la máquina de estado correspondiente al ingreso y salida de vehículos a una zona respectivamente.</w:t>
+      </w:r>
+      <w:r>
+        <w:rPr>
+          <w:lang w:eastAsia="zh-CN" w:bidi="hi-IN"/>
+        </w:rPr>
+        <w:t xml:space="preserve"> Como se aprecian en dichas figuras, cuando la zona no tenga plazas libres, </w:t>
+      </w:r>
+      <w:proofErr w:type="spellStart"/>
+      <w:r>
+        <w:rPr>
+          <w:lang w:eastAsia="zh-CN" w:bidi="hi-IN"/>
+        </w:rPr>
+        <w:t>freeSpots</w:t>
+      </w:r>
+      <w:proofErr w:type="spellEnd"/>
+      <w:r>
+        <w:rPr>
+          <w:lang w:eastAsia="zh-CN" w:bidi="hi-IN"/>
+        </w:rPr>
+        <w:t xml:space="preserve">, el proceso </w:t>
+      </w:r>
+      <w:proofErr w:type="spellStart"/>
+      <w:r>
+        <w:rPr>
+          <w:lang w:eastAsia="zh-CN" w:bidi="hi-IN"/>
+        </w:rPr>
+        <w:t>pZone</w:t>
+      </w:r>
+      <w:proofErr w:type="spellEnd"/>
+      <w:r>
+        <w:rPr>
+          <w:lang w:eastAsia="zh-CN" w:bidi="hi-IN"/>
+        </w:rPr>
+        <w:t xml:space="preserve"> reportará a su respectivo proceso </w:t>
+      </w:r>
+      <w:proofErr w:type="spellStart"/>
+      <w:r>
+        <w:rPr>
+          <w:lang w:eastAsia="zh-CN" w:bidi="hi-IN"/>
+        </w:rPr>
+        <w:t>pCtrl</w:t>
+      </w:r>
+      <w:proofErr w:type="spellEnd"/>
+      <w:r>
+        <w:rPr>
+          <w:lang w:eastAsia="zh-CN" w:bidi="hi-IN"/>
+        </w:rPr>
+        <w:t xml:space="preserve"> que tiene cero plazas libres, así ingresen más vehículos a esta zona</w:t>
+      </w:r>
+      <w:r>
+        <w:rPr>
+          <w:lang w:eastAsia="zh-CN" w:bidi="hi-IN"/>
+        </w:rPr>
+        <w:t xml:space="preserve"> evit</w:t>
+      </w:r>
+      <w:r>
+        <w:rPr>
+          <w:lang w:eastAsia="zh-CN" w:bidi="hi-IN"/>
+        </w:rPr>
+        <w:t>ará</w:t>
+      </w:r>
+      <w:r>
+        <w:rPr>
+          <w:lang w:eastAsia="zh-CN" w:bidi="hi-IN"/>
+        </w:rPr>
+        <w:t xml:space="preserve"> enviar valores negativos de plazas libres</w:t>
+      </w:r>
+      <w:r>
+        <w:rPr>
+          <w:lang w:eastAsia="zh-CN" w:bidi="hi-IN"/>
+        </w:rPr>
+        <w:t xml:space="preserve">. Lo anterior es similar cuando la zona </w:t>
+      </w:r>
+      <w:r>
+        <w:rPr>
+          <w:lang w:eastAsia="zh-CN" w:bidi="hi-IN"/>
+        </w:rPr>
+        <w:t xml:space="preserve">tenga todas sus plazas libres e intente salir un vehículo de ésta zona, se reportará que las plazas libres son iguales a las máximas permitidas o ajustadas por el administrador evitando enviar valores mayores a los permitidos por él sistema. </w:t>
+      </w:r>
+    </w:p>
+    <w:p>
+      <w:pPr>
+        <w:jc w:val="center"/>
+        <w:rPr>
+          <w:lang w:eastAsia="zh-CN" w:bidi="hi-IN"/>
+        </w:rPr>
+      </w:pPr>
+      <w:r>
+        <w:rPr>
+          <w:noProof/>
+          <w:lang w:val="es-ES" w:eastAsia="es-ES"/>
+        </w:rPr>
+        <w:lastRenderedPageBreak/>
+        <w:drawing>
+          <wp:inline distT="0" distB="0" distL="0" distR="0" wp14:anchorId="00556F1E" wp14:editId="59FCEB7B">
+            <wp:extent cx="4244454" cy="3006849"/>
+            <wp:effectExtent l="0" t="0" r="3810" b="3175"/>
+            <wp:docPr id="8" name="Imagen 8"/>
+            <wp:cNvGraphicFramePr>
+              <a:graphicFrameLocks xmlns:a="http://schemas.openxmlformats.org/drawingml/2006/main" noChangeAspect="1"/>
+            </wp:cNvGraphicFramePr>
+            <a:graphic xmlns:a="http://schemas.openxmlformats.org/drawingml/2006/main">
+              <a:graphicData uri="http://schemas.openxmlformats.org/drawingml/2006/picture">
+                <pic:pic xmlns:pic="http://schemas.openxmlformats.org/drawingml/2006/picture">
+                  <pic:nvPicPr>
+                    <pic:cNvPr id="0" name=""/>
+                    <pic:cNvPicPr/>
+                  </pic:nvPicPr>
+                  <pic:blipFill>
+                    <a:blip r:embed="rId28"/>
+                    <a:stretch>
+                      <a:fillRect/>
+                    </a:stretch>
+                  </pic:blipFill>
+                  <pic:spPr>
+                    <a:xfrm>
+                      <a:off x="0" y="0"/>
+                      <a:ext cx="4249023" cy="3010086"/>
+                    </a:xfrm>
+                    <a:prstGeom prst="rect">
+                      <a:avLst/>
+                    </a:prstGeom>
+                  </pic:spPr>
+                </pic:pic>
+              </a:graphicData>
+            </a:graphic>
+          </wp:inline>
+        </w:drawing>
+      </w:r>
+    </w:p>
+    <w:p>
+      <w:pPr>
+        <w:jc w:val="center"/>
+        <w:rPr>
+          <w:lang w:eastAsia="zh-CN" w:bidi="hi-IN"/>
+        </w:rPr>
+      </w:pPr>
+      <w:r>
+        <w:rPr>
+          <w:lang w:eastAsia="zh-CN" w:bidi="hi-IN"/>
+        </w:rPr>
+        <w:t>Figura 2</w:t>
+      </w:r>
+      <w:r>
+        <w:rPr>
+          <w:lang w:eastAsia="zh-CN" w:bidi="hi-IN"/>
+        </w:rPr>
+        <w:t>1</w:t>
+      </w:r>
+      <w:r>
+        <w:rPr>
+          <w:lang w:eastAsia="zh-CN" w:bidi="hi-IN"/>
+        </w:rPr>
+        <w:t>. Continuación máquina de estados para el ingreso de un vehículo en una zona de parqueo.</w:t>
+      </w:r>
+    </w:p>
+    <w:p>
+      <w:pPr>
+        <w:jc w:val="both"/>
+        <w:rPr>
+          <w:lang w:eastAsia="zh-CN" w:bidi="hi-IN"/>
+        </w:rPr>
+      </w:pPr>
+    </w:p>
+    <w:p>
+      <w:pPr>
+        <w:jc w:val="both"/>
+        <w:rPr>
+          <w:lang w:eastAsia="zh-CN" w:bidi="hi-IN"/>
+        </w:rPr>
+      </w:pPr>
+    </w:p>
+    <w:p>
+      <w:pPr>
+        <w:jc w:val="center"/>
+        <w:rPr>
+          <w:lang w:eastAsia="zh-CN" w:bidi="hi-IN"/>
+        </w:rPr>
+      </w:pPr>
+      <w:r>
+        <w:rPr>
+          <w:noProof/>
+          <w:lang w:val="es-ES" w:eastAsia="es-ES"/>
+        </w:rPr>
+        <w:drawing>
+          <wp:inline distT="0" distB="0" distL="0" distR="0" wp14:anchorId="6FB5EB45" wp14:editId="43AD9CC8">
+            <wp:extent cx="4152900" cy="2900664"/>
+            <wp:effectExtent l="0" t="0" r="0" b="0"/>
+            <wp:docPr id="18" name="Imagen 18"/>
+            <wp:cNvGraphicFramePr>
+              <a:graphicFrameLocks xmlns:a="http://schemas.openxmlformats.org/drawingml/2006/main" noChangeAspect="1"/>
+            </wp:cNvGraphicFramePr>
+            <a:graphic xmlns:a="http://schemas.openxmlformats.org/drawingml/2006/main">
+              <a:graphicData uri="http://schemas.openxmlformats.org/drawingml/2006/picture">
+                <pic:pic xmlns:pic="http://schemas.openxmlformats.org/drawingml/2006/picture">
+                  <pic:nvPicPr>
+                    <pic:cNvPr id="0" name=""/>
+                    <pic:cNvPicPr/>
+                  </pic:nvPicPr>
+                  <pic:blipFill>
+                    <a:blip r:embed="rId29"/>
+                    <a:stretch>
+                      <a:fillRect/>
+                    </a:stretch>
+                  </pic:blipFill>
+                  <pic:spPr>
+                    <a:xfrm>
+                      <a:off x="0" y="0"/>
+                      <a:ext cx="4163717" cy="2908219"/>
+                    </a:xfrm>
+                    <a:prstGeom prst="rect">
+                      <a:avLst/>
+                    </a:prstGeom>
+                  </pic:spPr>
+                </pic:pic>
+              </a:graphicData>
+            </a:graphic>
+          </wp:inline>
+        </w:drawing>
+      </w:r>
+    </w:p>
+    <w:p>
+      <w:pPr>
+        <w:jc w:val="center"/>
+        <w:rPr>
+          <w:lang w:eastAsia="zh-CN" w:bidi="hi-IN"/>
+        </w:rPr>
+      </w:pPr>
+      <w:r>
+        <w:rPr>
+          <w:lang w:eastAsia="zh-CN" w:bidi="hi-IN"/>
+        </w:rPr>
+        <w:t>Figura 22</w:t>
+      </w:r>
+      <w:r>
+        <w:rPr>
+          <w:lang w:eastAsia="zh-CN" w:bidi="hi-IN"/>
+        </w:rPr>
+        <w:t xml:space="preserve">. Continuación máquina de estados para </w:t>
+      </w:r>
+      <w:r>
+        <w:rPr>
+          <w:lang w:eastAsia="zh-CN" w:bidi="hi-IN"/>
+        </w:rPr>
+        <w:t>la salida</w:t>
+      </w:r>
+      <w:r>
+        <w:rPr>
+          <w:lang w:eastAsia="zh-CN" w:bidi="hi-IN"/>
+        </w:rPr>
+        <w:t xml:space="preserve"> de un vehículo </w:t>
+      </w:r>
+      <w:r>
+        <w:rPr>
+          <w:lang w:eastAsia="zh-CN" w:bidi="hi-IN"/>
+        </w:rPr>
+        <w:t>de</w:t>
+      </w:r>
+      <w:r>
+        <w:rPr>
+          <w:lang w:eastAsia="zh-CN" w:bidi="hi-IN"/>
+        </w:rPr>
+        <w:t xml:space="preserve"> una zona de parqueo.</w:t>
+      </w:r>
+    </w:p>
+    <w:p>
+      <w:pPr>
+        <w:jc w:val="both"/>
+        <w:rPr>
+          <w:lang w:eastAsia="zh-CN" w:bidi="hi-IN"/>
+        </w:rPr>
+      </w:pPr>
+      <w:r>
+        <w:rPr>
+          <w:lang w:eastAsia="zh-CN" w:bidi="hi-IN"/>
+        </w:rPr>
+        <w:t>La</w:t>
+      </w:r>
+      <w:r>
+        <w:rPr>
+          <w:lang w:eastAsia="zh-CN" w:bidi="hi-IN"/>
+        </w:rPr>
+        <w:t xml:space="preserve"> figura 23 muestra los estados y las transiciones que el proceso </w:t>
+      </w:r>
+      <w:proofErr w:type="spellStart"/>
+      <w:r>
+        <w:rPr>
+          <w:lang w:eastAsia="zh-CN" w:bidi="hi-IN"/>
+        </w:rPr>
+        <w:t>pZone</w:t>
+      </w:r>
+      <w:proofErr w:type="spellEnd"/>
+      <w:r>
+        <w:rPr>
+          <w:lang w:eastAsia="zh-CN" w:bidi="hi-IN"/>
+        </w:rPr>
+        <w:t xml:space="preserve"> efectúa para la inicialización de plazas totales, plazas libres, requerimientos de información e inicialización del identificador de su controlador.</w:t>
+      </w:r>
+    </w:p>
+    <w:p>
+      <w:pPr>
+        <w:jc w:val="both"/>
+        <w:rPr>
+          <w:lang w:eastAsia="zh-CN" w:bidi="hi-IN"/>
+        </w:rPr>
+      </w:pPr>
+      <w:r>
+        <w:rPr>
+          <w:noProof/>
+          <w:lang w:val="es-ES" w:eastAsia="es-ES"/>
+        </w:rPr>
+        <w:lastRenderedPageBreak/>
+        <w:drawing>
+          <wp:inline distT="0" distB="0" distL="0" distR="0" wp14:anchorId="23CAF890" wp14:editId="4C3AA0F3">
+            <wp:extent cx="5400040" cy="1810400"/>
+            <wp:effectExtent l="0" t="0" r="0" b="0"/>
+            <wp:docPr id="23" name="Imagen 23"/>
+            <wp:cNvGraphicFramePr>
+              <a:graphicFrameLocks xmlns:a="http://schemas.openxmlformats.org/drawingml/2006/main" noChangeAspect="1"/>
+            </wp:cNvGraphicFramePr>
+            <a:graphic xmlns:a="http://schemas.openxmlformats.org/drawingml/2006/main">
+              <a:graphicData uri="http://schemas.openxmlformats.org/drawingml/2006/picture">
+                <pic:pic xmlns:pic="http://schemas.openxmlformats.org/drawingml/2006/picture">
+                  <pic:nvPicPr>
+                    <pic:cNvPr id="0" name=""/>
+                    <pic:cNvPicPr/>
+                  </pic:nvPicPr>
+                  <pic:blipFill>
+                    <a:blip r:embed="rId30"/>
+                    <a:stretch>
+                      <a:fillRect/>
+                    </a:stretch>
+                  </pic:blipFill>
+                  <pic:spPr>
+                    <a:xfrm>
+                      <a:off x="0" y="0"/>
+                      <a:ext cx="5400040" cy="1810400"/>
+                    </a:xfrm>
+                    <a:prstGeom prst="rect">
+                      <a:avLst/>
+                    </a:prstGeom>
+                  </pic:spPr>
+                </pic:pic>
+              </a:graphicData>
+            </a:graphic>
+          </wp:inline>
+        </w:drawing>
+      </w:r>
+    </w:p>
+    <w:p>
+      <w:pPr>
+        <w:jc w:val="center"/>
+        <w:rPr>
+          <w:lang w:eastAsia="zh-CN" w:bidi="hi-IN"/>
+        </w:rPr>
+      </w:pPr>
+      <w:r>
+        <w:rPr>
+          <w:lang w:eastAsia="zh-CN" w:bidi="hi-IN"/>
+        </w:rPr>
+        <w:t>Figura 23. Máquina de estados para la inicialización de parámetros de una zona y solicitud de requerimiento de información de ésta.</w:t>
+      </w:r>
+    </w:p>
+    <w:p>
+      <w:pPr>
+        <w:jc w:val="both"/>
+        <w:rPr>
+          <w:lang w:eastAsia="zh-CN" w:bidi="hi-IN"/>
+        </w:rPr>
+      </w:pPr>
+    </w:p>
+    <w:p>
+      <w:pPr>
+        <w:jc w:val="both"/>
+        <w:rPr>
+          <w:lang w:eastAsia="zh-CN" w:bidi="hi-IN"/>
+        </w:rPr>
+      </w:pPr>
+      <w:bookmarkStart w:id="0" w:name="_GoBack"/>
+      <w:bookmarkEnd w:id="0"/>
+    </w:p>
+    <w:p>
+      <w:pPr>
+        <w:jc w:val="both"/>
+        <w:rPr>
           <w:lang w:eastAsia="zh-CN" w:bidi="hi-IN"/>
         </w:rPr>
       </w:pPr>
@@ -15351,7 +16265,7 @@
 </file>
 
 <file path=customXml/itemProps1.xml><?xml version="1.0" encoding="utf-8"?>
-<ds:datastoreItem xmlns:ds="http://schemas.openxmlformats.org/officeDocument/2006/customXml" ds:itemID="{64353C79-3332-424D-897A-CD03ADEB6679}">
+<ds:datastoreItem xmlns:ds="http://schemas.openxmlformats.org/officeDocument/2006/customXml" ds:itemID="{3D8C789D-F783-4246-B6D3-773638CB4CC9}">
   <ds:schemaRefs>
     <ds:schemaRef ds:uri="http://schemas.openxmlformats.org/officeDocument/2006/bibliography"/>
   </ds:schemaRefs>

</xml_diff>